<commit_message>
Final Bug report WEB
</commit_message>
<xml_diff>
--- a/Herman - Bug Report.docx
+++ b/Herman - Bug Report.docx
@@ -1456,1440 +1456,13 @@
     </w:tbl>
     <w:p/>
     <w:p/>
+    <w:p>
+      <w:r>
+        <w:br w:type="page"/>
+      </w:r>
+    </w:p>
     <w:p/>
     <w:p/>
-    <w:tbl>
-      <w:tblPr>
-        <w:tblW w:w="9360" w:type="dxa"/>
-        <w:tblBorders>
-          <w:top w:val="single" w:sz="8" w:space="0" w:color="000000"/>
-          <w:left w:val="single" w:sz="8" w:space="0" w:color="000000"/>
-          <w:bottom w:val="single" w:sz="8" w:space="0" w:color="000000"/>
-          <w:right w:val="single" w:sz="8" w:space="0" w:color="000000"/>
-          <w:insideH w:val="single" w:sz="8" w:space="0" w:color="000000"/>
-          <w:insideV w:val="single" w:sz="8" w:space="0" w:color="000000"/>
-        </w:tblBorders>
-        <w:tblLayout w:type="fixed"/>
-        <w:tblLook w:val="0600" w:firstRow="0" w:lastRow="0" w:firstColumn="0" w:lastColumn="0" w:noHBand="1" w:noVBand="1"/>
-      </w:tblPr>
-      <w:tblGrid>
-        <w:gridCol w:w="1545"/>
-        <w:gridCol w:w="7815"/>
-      </w:tblGrid>
-      <w:tr>
-        <w:tc>
-          <w:tcPr>
-            <w:tcW w:w="1545" w:type="dxa"/>
-            <w:shd w:val="clear" w:color="auto" w:fill="auto"/>
-            <w:tcMar>
-              <w:top w:w="100" w:type="dxa"/>
-              <w:left w:w="100" w:type="dxa"/>
-              <w:bottom w:w="100" w:type="dxa"/>
-              <w:right w:w="100" w:type="dxa"/>
-            </w:tcMar>
-          </w:tcPr>
-          <w:p>
-            <w:pPr>
-              <w:widowControl w:val="0"/>
-              <w:pBdr>
-                <w:top w:val="nil"/>
-                <w:left w:val="nil"/>
-                <w:bottom w:val="nil"/>
-                <w:right w:val="nil"/>
-                <w:between w:val="nil"/>
-              </w:pBdr>
-              <w:spacing w:line="240" w:lineRule="auto"/>
-              <w:rPr>
-                <w:b/>
-                <w:sz w:val="20"/>
-                <w:szCs w:val="20"/>
-              </w:rPr>
-            </w:pPr>
-            <w:r>
-              <w:rPr>
-                <w:b/>
-                <w:sz w:val="20"/>
-                <w:szCs w:val="20"/>
-              </w:rPr>
-              <w:t>Date</w:t>
-            </w:r>
-          </w:p>
-        </w:tc>
-        <w:tc>
-          <w:tcPr>
-            <w:tcW w:w="7815" w:type="dxa"/>
-            <w:shd w:val="clear" w:color="auto" w:fill="auto"/>
-            <w:tcMar>
-              <w:top w:w="100" w:type="dxa"/>
-              <w:left w:w="100" w:type="dxa"/>
-              <w:bottom w:w="100" w:type="dxa"/>
-              <w:right w:w="100" w:type="dxa"/>
-            </w:tcMar>
-          </w:tcPr>
-          <w:p>
-            <w:pPr>
-              <w:widowControl w:val="0"/>
-              <w:pBdr>
-                <w:top w:val="nil"/>
-                <w:left w:val="nil"/>
-                <w:bottom w:val="nil"/>
-                <w:right w:val="nil"/>
-                <w:between w:val="nil"/>
-              </w:pBdr>
-              <w:spacing w:line="240" w:lineRule="auto"/>
-              <w:rPr>
-                <w:sz w:val="20"/>
-                <w:szCs w:val="20"/>
-              </w:rPr>
-            </w:pPr>
-            <w:r>
-              <w:rPr>
-                <w:sz w:val="20"/>
-                <w:szCs w:val="20"/>
-              </w:rPr>
-              <w:t>15-10-2023</w:t>
-            </w:r>
-          </w:p>
-        </w:tc>
-      </w:tr>
-      <w:tr>
-        <w:tc>
-          <w:tcPr>
-            <w:tcW w:w="1545" w:type="dxa"/>
-            <w:shd w:val="clear" w:color="auto" w:fill="auto"/>
-            <w:tcMar>
-              <w:top w:w="100" w:type="dxa"/>
-              <w:left w:w="100" w:type="dxa"/>
-              <w:bottom w:w="100" w:type="dxa"/>
-              <w:right w:w="100" w:type="dxa"/>
-            </w:tcMar>
-          </w:tcPr>
-          <w:p>
-            <w:pPr>
-              <w:widowControl w:val="0"/>
-              <w:pBdr>
-                <w:top w:val="nil"/>
-                <w:left w:val="nil"/>
-                <w:bottom w:val="nil"/>
-                <w:right w:val="nil"/>
-                <w:between w:val="nil"/>
-              </w:pBdr>
-              <w:spacing w:line="240" w:lineRule="auto"/>
-              <w:rPr>
-                <w:b/>
-                <w:sz w:val="20"/>
-                <w:szCs w:val="20"/>
-              </w:rPr>
-            </w:pPr>
-            <w:r>
-              <w:rPr>
-                <w:b/>
-                <w:sz w:val="20"/>
-                <w:szCs w:val="20"/>
-              </w:rPr>
-              <w:t>Title</w:t>
-            </w:r>
-          </w:p>
-        </w:tc>
-        <w:tc>
-          <w:tcPr>
-            <w:tcW w:w="7815" w:type="dxa"/>
-            <w:shd w:val="clear" w:color="auto" w:fill="auto"/>
-            <w:tcMar>
-              <w:top w:w="100" w:type="dxa"/>
-              <w:left w:w="100" w:type="dxa"/>
-              <w:bottom w:w="100" w:type="dxa"/>
-              <w:right w:w="100" w:type="dxa"/>
-            </w:tcMar>
-          </w:tcPr>
-          <w:p>
-            <w:pPr>
-              <w:widowControl w:val="0"/>
-              <w:pBdr>
-                <w:top w:val="nil"/>
-                <w:left w:val="nil"/>
-                <w:bottom w:val="nil"/>
-                <w:right w:val="nil"/>
-                <w:between w:val="nil"/>
-              </w:pBdr>
-              <w:spacing w:line="240" w:lineRule="auto"/>
-              <w:rPr>
-                <w:sz w:val="20"/>
-                <w:szCs w:val="20"/>
-              </w:rPr>
-            </w:pPr>
-            <w:r>
-              <w:rPr>
-                <w:sz w:val="20"/>
-                <w:szCs w:val="20"/>
-              </w:rPr>
-              <w:t xml:space="preserve">[Info Akun] [ </w:t>
-            </w:r>
-            <w:r>
-              <w:rPr>
-                <w:sz w:val="20"/>
-                <w:szCs w:val="20"/>
-              </w:rPr>
-              <w:t xml:space="preserve">No </w:t>
-            </w:r>
-            <w:proofErr w:type="gramStart"/>
-            <w:r>
-              <w:rPr>
-                <w:sz w:val="20"/>
-                <w:szCs w:val="20"/>
-              </w:rPr>
-              <w:t>Handphone</w:t>
-            </w:r>
-            <w:r>
-              <w:rPr>
-                <w:sz w:val="20"/>
-                <w:szCs w:val="20"/>
-              </w:rPr>
-              <w:t xml:space="preserve"> ]</w:t>
-            </w:r>
-            <w:proofErr w:type="gramEnd"/>
-            <w:r>
-              <w:rPr>
-                <w:sz w:val="20"/>
-                <w:szCs w:val="20"/>
-              </w:rPr>
-              <w:t xml:space="preserve"> Field No Handphone able to use alphabets</w:t>
-            </w:r>
-          </w:p>
-        </w:tc>
-      </w:tr>
-      <w:tr>
-        <w:tc>
-          <w:tcPr>
-            <w:tcW w:w="1545" w:type="dxa"/>
-            <w:shd w:val="clear" w:color="auto" w:fill="auto"/>
-            <w:tcMar>
-              <w:top w:w="100" w:type="dxa"/>
-              <w:left w:w="100" w:type="dxa"/>
-              <w:bottom w:w="100" w:type="dxa"/>
-              <w:right w:w="100" w:type="dxa"/>
-            </w:tcMar>
-          </w:tcPr>
-          <w:p>
-            <w:pPr>
-              <w:widowControl w:val="0"/>
-              <w:pBdr>
-                <w:top w:val="nil"/>
-                <w:left w:val="nil"/>
-                <w:bottom w:val="nil"/>
-                <w:right w:val="nil"/>
-                <w:between w:val="nil"/>
-              </w:pBdr>
-              <w:spacing w:line="240" w:lineRule="auto"/>
-              <w:rPr>
-                <w:b/>
-                <w:sz w:val="20"/>
-                <w:szCs w:val="20"/>
-              </w:rPr>
-            </w:pPr>
-            <w:r>
-              <w:rPr>
-                <w:b/>
-                <w:sz w:val="20"/>
-                <w:szCs w:val="20"/>
-              </w:rPr>
-              <w:t>Desc</w:t>
-            </w:r>
-          </w:p>
-        </w:tc>
-        <w:tc>
-          <w:tcPr>
-            <w:tcW w:w="7815" w:type="dxa"/>
-            <w:shd w:val="clear" w:color="auto" w:fill="auto"/>
-            <w:tcMar>
-              <w:top w:w="100" w:type="dxa"/>
-              <w:left w:w="100" w:type="dxa"/>
-              <w:bottom w:w="100" w:type="dxa"/>
-              <w:right w:w="100" w:type="dxa"/>
-            </w:tcMar>
-          </w:tcPr>
-          <w:p>
-            <w:pPr>
-              <w:widowControl w:val="0"/>
-              <w:pBdr>
-                <w:top w:val="nil"/>
-                <w:left w:val="nil"/>
-                <w:bottom w:val="nil"/>
-                <w:right w:val="nil"/>
-                <w:between w:val="nil"/>
-              </w:pBdr>
-              <w:spacing w:line="240" w:lineRule="auto"/>
-              <w:rPr>
-                <w:sz w:val="20"/>
-                <w:szCs w:val="20"/>
-              </w:rPr>
-            </w:pPr>
-            <w:r>
-              <w:rPr>
-                <w:sz w:val="20"/>
-                <w:szCs w:val="20"/>
-              </w:rPr>
-              <w:t>User go to secondhand website, user login to secondhand website and then user go to Info Akun. User input alphabet on field No Handphone and click “</w:t>
-            </w:r>
-            <w:proofErr w:type="spellStart"/>
-            <w:r>
-              <w:rPr>
-                <w:sz w:val="20"/>
-                <w:szCs w:val="20"/>
-              </w:rPr>
-              <w:t>Simpan</w:t>
-            </w:r>
-            <w:proofErr w:type="spellEnd"/>
-            <w:proofErr w:type="gramStart"/>
-            <w:r>
-              <w:rPr>
-                <w:sz w:val="20"/>
-                <w:szCs w:val="20"/>
-              </w:rPr>
-              <w:t>”.</w:t>
-            </w:r>
-            <w:proofErr w:type="gramEnd"/>
-            <w:r>
-              <w:rPr>
-                <w:sz w:val="20"/>
-                <w:szCs w:val="20"/>
-              </w:rPr>
-              <w:t xml:space="preserve"> User notice that field No handphone, able to use alphabets. </w:t>
-            </w:r>
-          </w:p>
-          <w:p>
-            <w:pPr>
-              <w:widowControl w:val="0"/>
-              <w:pBdr>
-                <w:top w:val="nil"/>
-                <w:left w:val="nil"/>
-                <w:bottom w:val="nil"/>
-                <w:right w:val="nil"/>
-                <w:between w:val="nil"/>
-              </w:pBdr>
-              <w:spacing w:line="240" w:lineRule="auto"/>
-              <w:rPr>
-                <w:sz w:val="20"/>
-                <w:szCs w:val="20"/>
-              </w:rPr>
-            </w:pPr>
-          </w:p>
-          <w:p>
-            <w:pPr>
-              <w:widowControl w:val="0"/>
-              <w:pBdr>
-                <w:top w:val="nil"/>
-                <w:left w:val="nil"/>
-                <w:bottom w:val="nil"/>
-                <w:right w:val="nil"/>
-                <w:between w:val="nil"/>
-              </w:pBdr>
-              <w:spacing w:line="240" w:lineRule="auto"/>
-              <w:rPr>
-                <w:sz w:val="20"/>
-                <w:szCs w:val="20"/>
-              </w:rPr>
-            </w:pPr>
-            <w:r>
-              <w:rPr>
-                <w:sz w:val="20"/>
-                <w:szCs w:val="20"/>
-              </w:rPr>
-              <w:t xml:space="preserve">Notes: </w:t>
-            </w:r>
-          </w:p>
-          <w:p>
-            <w:pPr>
-              <w:pStyle w:val="ListParagraph"/>
-              <w:widowControl w:val="0"/>
-              <w:numPr>
-                <w:ilvl w:val="0"/>
-                <w:numId w:val="4"/>
-              </w:numPr>
-              <w:pBdr>
-                <w:top w:val="nil"/>
-                <w:left w:val="nil"/>
-                <w:bottom w:val="nil"/>
-                <w:right w:val="nil"/>
-                <w:between w:val="nil"/>
-              </w:pBdr>
-              <w:spacing w:line="240" w:lineRule="auto"/>
-              <w:rPr>
-                <w:sz w:val="20"/>
-                <w:szCs w:val="20"/>
-              </w:rPr>
-            </w:pPr>
-            <w:r>
-              <w:rPr>
-                <w:sz w:val="20"/>
-                <w:szCs w:val="20"/>
-              </w:rPr>
-              <w:t xml:space="preserve">Tested using google chrome </w:t>
-            </w:r>
-            <w:r>
-              <w:rPr>
-                <w:sz w:val="20"/>
-                <w:szCs w:val="20"/>
-              </w:rPr>
-              <w:t>Version 118.0.5993.71 (Official Build) (64-bit)</w:t>
-            </w:r>
-          </w:p>
-          <w:p>
-            <w:pPr>
-              <w:pStyle w:val="ListParagraph"/>
-              <w:widowControl w:val="0"/>
-              <w:numPr>
-                <w:ilvl w:val="0"/>
-                <w:numId w:val="4"/>
-              </w:numPr>
-              <w:pBdr>
-                <w:top w:val="nil"/>
-                <w:left w:val="nil"/>
-                <w:bottom w:val="nil"/>
-                <w:right w:val="nil"/>
-                <w:between w:val="nil"/>
-              </w:pBdr>
-              <w:spacing w:line="240" w:lineRule="auto"/>
-              <w:rPr>
-                <w:sz w:val="20"/>
-                <w:szCs w:val="20"/>
-              </w:rPr>
-            </w:pPr>
-            <w:r>
-              <w:rPr>
-                <w:sz w:val="20"/>
-                <w:szCs w:val="20"/>
-              </w:rPr>
-              <w:t>Repro rate 100%</w:t>
-            </w:r>
-          </w:p>
-          <w:p>
-            <w:pPr>
-              <w:widowControl w:val="0"/>
-              <w:pBdr>
-                <w:top w:val="nil"/>
-                <w:left w:val="nil"/>
-                <w:bottom w:val="nil"/>
-                <w:right w:val="nil"/>
-                <w:between w:val="nil"/>
-              </w:pBdr>
-              <w:spacing w:line="240" w:lineRule="auto"/>
-              <w:rPr>
-                <w:sz w:val="20"/>
-                <w:szCs w:val="20"/>
-              </w:rPr>
-            </w:pPr>
-          </w:p>
-          <w:p>
-            <w:pPr>
-              <w:widowControl w:val="0"/>
-              <w:pBdr>
-                <w:top w:val="nil"/>
-                <w:left w:val="nil"/>
-                <w:bottom w:val="nil"/>
-                <w:right w:val="nil"/>
-                <w:between w:val="nil"/>
-              </w:pBdr>
-              <w:spacing w:line="240" w:lineRule="auto"/>
-              <w:rPr>
-                <w:sz w:val="20"/>
-                <w:szCs w:val="20"/>
-              </w:rPr>
-            </w:pPr>
-            <w:r>
-              <w:rPr>
-                <w:sz w:val="20"/>
-                <w:szCs w:val="20"/>
-              </w:rPr>
-              <w:t>Please see attachment for details.</w:t>
-            </w:r>
-          </w:p>
-        </w:tc>
-      </w:tr>
-      <w:tr>
-        <w:tc>
-          <w:tcPr>
-            <w:tcW w:w="1545" w:type="dxa"/>
-            <w:shd w:val="clear" w:color="auto" w:fill="auto"/>
-            <w:tcMar>
-              <w:top w:w="100" w:type="dxa"/>
-              <w:left w:w="100" w:type="dxa"/>
-              <w:bottom w:w="100" w:type="dxa"/>
-              <w:right w:w="100" w:type="dxa"/>
-            </w:tcMar>
-          </w:tcPr>
-          <w:p>
-            <w:pPr>
-              <w:widowControl w:val="0"/>
-              <w:pBdr>
-                <w:top w:val="nil"/>
-                <w:left w:val="nil"/>
-                <w:bottom w:val="nil"/>
-                <w:right w:val="nil"/>
-                <w:between w:val="nil"/>
-              </w:pBdr>
-              <w:spacing w:line="240" w:lineRule="auto"/>
-              <w:rPr>
-                <w:b/>
-                <w:sz w:val="20"/>
-                <w:szCs w:val="20"/>
-              </w:rPr>
-            </w:pPr>
-            <w:r>
-              <w:rPr>
-                <w:b/>
-                <w:sz w:val="20"/>
-                <w:szCs w:val="20"/>
-              </w:rPr>
-              <w:t>Steps</w:t>
-            </w:r>
-          </w:p>
-        </w:tc>
-        <w:tc>
-          <w:tcPr>
-            <w:tcW w:w="7815" w:type="dxa"/>
-            <w:shd w:val="clear" w:color="auto" w:fill="auto"/>
-            <w:tcMar>
-              <w:top w:w="100" w:type="dxa"/>
-              <w:left w:w="100" w:type="dxa"/>
-              <w:bottom w:w="100" w:type="dxa"/>
-              <w:right w:w="100" w:type="dxa"/>
-            </w:tcMar>
-          </w:tcPr>
-          <w:p>
-            <w:pPr>
-              <w:widowControl w:val="0"/>
-              <w:pBdr>
-                <w:top w:val="nil"/>
-                <w:left w:val="nil"/>
-                <w:bottom w:val="nil"/>
-                <w:right w:val="nil"/>
-                <w:between w:val="nil"/>
-              </w:pBdr>
-              <w:spacing w:line="240" w:lineRule="auto"/>
-              <w:rPr>
-                <w:sz w:val="20"/>
-                <w:szCs w:val="20"/>
-              </w:rPr>
-            </w:pPr>
-            <w:r>
-              <w:rPr>
-                <w:sz w:val="20"/>
-                <w:szCs w:val="20"/>
-              </w:rPr>
-              <w:t xml:space="preserve">Step to reproduce: </w:t>
-            </w:r>
-          </w:p>
-          <w:p>
-            <w:pPr>
-              <w:pStyle w:val="ListParagraph"/>
-              <w:widowControl w:val="0"/>
-              <w:numPr>
-                <w:ilvl w:val="0"/>
-                <w:numId w:val="2"/>
-              </w:numPr>
-              <w:pBdr>
-                <w:top w:val="nil"/>
-                <w:left w:val="nil"/>
-                <w:bottom w:val="nil"/>
-                <w:right w:val="nil"/>
-                <w:between w:val="nil"/>
-              </w:pBdr>
-              <w:spacing w:line="240" w:lineRule="auto"/>
-              <w:rPr>
-                <w:sz w:val="20"/>
-                <w:szCs w:val="20"/>
-              </w:rPr>
-            </w:pPr>
-            <w:r>
-              <w:rPr>
-                <w:sz w:val="20"/>
-                <w:szCs w:val="20"/>
-              </w:rPr>
-              <w:t xml:space="preserve">User got to secondhand website </w:t>
-            </w:r>
-            <w:r>
-              <w:rPr>
-                <w:sz w:val="20"/>
-                <w:szCs w:val="20"/>
-              </w:rPr>
-              <w:t>https://secondhand.binaracademy.org/</w:t>
-            </w:r>
-          </w:p>
-          <w:p>
-            <w:pPr>
-              <w:pStyle w:val="ListParagraph"/>
-              <w:widowControl w:val="0"/>
-              <w:numPr>
-                <w:ilvl w:val="0"/>
-                <w:numId w:val="2"/>
-              </w:numPr>
-              <w:pBdr>
-                <w:top w:val="nil"/>
-                <w:left w:val="nil"/>
-                <w:bottom w:val="nil"/>
-                <w:right w:val="nil"/>
-                <w:between w:val="nil"/>
-              </w:pBdr>
-              <w:spacing w:line="240" w:lineRule="auto"/>
-              <w:rPr>
-                <w:sz w:val="20"/>
-                <w:szCs w:val="20"/>
-              </w:rPr>
-            </w:pPr>
-            <w:r>
-              <w:rPr>
-                <w:sz w:val="20"/>
-                <w:szCs w:val="20"/>
-              </w:rPr>
-              <w:t>User login to secondhand</w:t>
-            </w:r>
-          </w:p>
-          <w:p>
-            <w:pPr>
-              <w:pStyle w:val="ListParagraph"/>
-              <w:widowControl w:val="0"/>
-              <w:numPr>
-                <w:ilvl w:val="0"/>
-                <w:numId w:val="2"/>
-              </w:numPr>
-              <w:pBdr>
-                <w:top w:val="nil"/>
-                <w:left w:val="nil"/>
-                <w:bottom w:val="nil"/>
-                <w:right w:val="nil"/>
-                <w:between w:val="nil"/>
-              </w:pBdr>
-              <w:spacing w:line="240" w:lineRule="auto"/>
-              <w:rPr>
-                <w:sz w:val="20"/>
-                <w:szCs w:val="20"/>
-              </w:rPr>
-            </w:pPr>
-            <w:r>
-              <w:rPr>
-                <w:sz w:val="20"/>
-                <w:szCs w:val="20"/>
-              </w:rPr>
-              <w:t>User click “My account”</w:t>
-            </w:r>
-            <w:r>
-              <w:rPr>
-                <w:sz w:val="20"/>
-                <w:szCs w:val="20"/>
-              </w:rPr>
-              <w:t xml:space="preserve"> </w:t>
-            </w:r>
-          </w:p>
-          <w:p>
-            <w:pPr>
-              <w:pStyle w:val="ListParagraph"/>
-              <w:widowControl w:val="0"/>
-              <w:numPr>
-                <w:ilvl w:val="0"/>
-                <w:numId w:val="2"/>
-              </w:numPr>
-              <w:pBdr>
-                <w:top w:val="nil"/>
-                <w:left w:val="nil"/>
-                <w:bottom w:val="nil"/>
-                <w:right w:val="nil"/>
-                <w:between w:val="nil"/>
-              </w:pBdr>
-              <w:spacing w:line="240" w:lineRule="auto"/>
-              <w:rPr>
-                <w:sz w:val="20"/>
-                <w:szCs w:val="20"/>
-              </w:rPr>
-            </w:pPr>
-            <w:r>
-              <w:rPr>
-                <w:sz w:val="20"/>
-                <w:szCs w:val="20"/>
-              </w:rPr>
-              <w:t>User input alphabets on “No handphone”</w:t>
-            </w:r>
-          </w:p>
-          <w:p>
-            <w:pPr>
-              <w:pStyle w:val="ListParagraph"/>
-              <w:widowControl w:val="0"/>
-              <w:numPr>
-                <w:ilvl w:val="0"/>
-                <w:numId w:val="2"/>
-              </w:numPr>
-              <w:pBdr>
-                <w:top w:val="nil"/>
-                <w:left w:val="nil"/>
-                <w:bottom w:val="nil"/>
-                <w:right w:val="nil"/>
-                <w:between w:val="nil"/>
-              </w:pBdr>
-              <w:spacing w:line="240" w:lineRule="auto"/>
-              <w:rPr>
-                <w:sz w:val="20"/>
-                <w:szCs w:val="20"/>
-              </w:rPr>
-            </w:pPr>
-            <w:r>
-              <w:rPr>
-                <w:sz w:val="20"/>
-                <w:szCs w:val="20"/>
-              </w:rPr>
-              <w:t>User click “</w:t>
-            </w:r>
-            <w:proofErr w:type="spellStart"/>
-            <w:r>
-              <w:rPr>
-                <w:sz w:val="20"/>
-                <w:szCs w:val="20"/>
-              </w:rPr>
-              <w:t>Simpan</w:t>
-            </w:r>
-            <w:proofErr w:type="spellEnd"/>
-            <w:r>
-              <w:rPr>
-                <w:sz w:val="20"/>
-                <w:szCs w:val="20"/>
-              </w:rPr>
-              <w:t>”</w:t>
-            </w:r>
-          </w:p>
-          <w:p>
-            <w:pPr>
-              <w:pStyle w:val="ListParagraph"/>
-              <w:widowControl w:val="0"/>
-              <w:numPr>
-                <w:ilvl w:val="0"/>
-                <w:numId w:val="2"/>
-              </w:numPr>
-              <w:pBdr>
-                <w:top w:val="nil"/>
-                <w:left w:val="nil"/>
-                <w:bottom w:val="nil"/>
-                <w:right w:val="nil"/>
-                <w:between w:val="nil"/>
-              </w:pBdr>
-              <w:spacing w:line="240" w:lineRule="auto"/>
-              <w:rPr>
-                <w:sz w:val="20"/>
-                <w:szCs w:val="20"/>
-              </w:rPr>
-            </w:pPr>
-            <w:r>
-              <w:rPr>
-                <w:sz w:val="20"/>
-                <w:szCs w:val="20"/>
-              </w:rPr>
-              <w:t>User Notice that field “No handphone” able to using alphabets</w:t>
-            </w:r>
-          </w:p>
-          <w:p>
-            <w:pPr>
-              <w:widowControl w:val="0"/>
-              <w:pBdr>
-                <w:top w:val="nil"/>
-                <w:left w:val="nil"/>
-                <w:bottom w:val="nil"/>
-                <w:right w:val="nil"/>
-                <w:between w:val="nil"/>
-              </w:pBdr>
-              <w:spacing w:line="240" w:lineRule="auto"/>
-              <w:rPr>
-                <w:sz w:val="20"/>
-                <w:szCs w:val="20"/>
-              </w:rPr>
-            </w:pPr>
-          </w:p>
-          <w:p>
-            <w:pPr>
-              <w:widowControl w:val="0"/>
-              <w:pBdr>
-                <w:top w:val="nil"/>
-                <w:left w:val="nil"/>
-                <w:bottom w:val="nil"/>
-                <w:right w:val="nil"/>
-                <w:between w:val="nil"/>
-              </w:pBdr>
-              <w:spacing w:line="240" w:lineRule="auto"/>
-              <w:rPr>
-                <w:sz w:val="20"/>
-                <w:szCs w:val="20"/>
-              </w:rPr>
-            </w:pPr>
-            <w:r>
-              <w:rPr>
-                <w:sz w:val="20"/>
-                <w:szCs w:val="20"/>
-              </w:rPr>
-              <w:t xml:space="preserve">Expected result: </w:t>
-            </w:r>
-            <w:r>
-              <w:rPr>
-                <w:sz w:val="20"/>
-                <w:szCs w:val="20"/>
-              </w:rPr>
-              <w:br/>
-            </w:r>
-          </w:p>
-          <w:p>
-            <w:pPr>
-              <w:pStyle w:val="ListParagraph"/>
-              <w:widowControl w:val="0"/>
-              <w:numPr>
-                <w:ilvl w:val="0"/>
-                <w:numId w:val="5"/>
-              </w:numPr>
-              <w:pBdr>
-                <w:top w:val="nil"/>
-                <w:left w:val="nil"/>
-                <w:bottom w:val="nil"/>
-                <w:right w:val="nil"/>
-                <w:between w:val="nil"/>
-              </w:pBdr>
-              <w:spacing w:line="240" w:lineRule="auto"/>
-              <w:rPr>
-                <w:sz w:val="20"/>
-                <w:szCs w:val="20"/>
-              </w:rPr>
-            </w:pPr>
-            <w:r>
-              <w:rPr>
-                <w:sz w:val="20"/>
-                <w:szCs w:val="20"/>
-              </w:rPr>
-              <w:t>Field “</w:t>
-            </w:r>
-            <w:r>
-              <w:rPr>
-                <w:sz w:val="20"/>
-                <w:szCs w:val="20"/>
-              </w:rPr>
-              <w:t>No handphone</w:t>
-            </w:r>
-            <w:r>
-              <w:rPr>
-                <w:sz w:val="20"/>
-                <w:szCs w:val="20"/>
-              </w:rPr>
-              <w:t xml:space="preserve">” will not allow using </w:t>
-            </w:r>
-            <w:r>
-              <w:rPr>
-                <w:sz w:val="20"/>
-                <w:szCs w:val="20"/>
-              </w:rPr>
-              <w:t>alphabets</w:t>
-            </w:r>
-          </w:p>
-          <w:p>
-            <w:pPr>
-              <w:widowControl w:val="0"/>
-              <w:pBdr>
-                <w:top w:val="nil"/>
-                <w:left w:val="nil"/>
-                <w:bottom w:val="nil"/>
-                <w:right w:val="nil"/>
-                <w:between w:val="nil"/>
-              </w:pBdr>
-              <w:spacing w:line="240" w:lineRule="auto"/>
-              <w:rPr>
-                <w:sz w:val="20"/>
-                <w:szCs w:val="20"/>
-              </w:rPr>
-            </w:pPr>
-          </w:p>
-          <w:p>
-            <w:pPr>
-              <w:widowControl w:val="0"/>
-              <w:pBdr>
-                <w:top w:val="nil"/>
-                <w:left w:val="nil"/>
-                <w:bottom w:val="nil"/>
-                <w:right w:val="nil"/>
-                <w:between w:val="nil"/>
-              </w:pBdr>
-              <w:spacing w:line="240" w:lineRule="auto"/>
-              <w:rPr>
-                <w:sz w:val="20"/>
-                <w:szCs w:val="20"/>
-              </w:rPr>
-            </w:pPr>
-            <w:r>
-              <w:rPr>
-                <w:sz w:val="20"/>
-                <w:szCs w:val="20"/>
-              </w:rPr>
-              <w:t xml:space="preserve">Actual results: </w:t>
-            </w:r>
-          </w:p>
-          <w:p>
-            <w:pPr>
-              <w:pStyle w:val="ListParagraph"/>
-              <w:widowControl w:val="0"/>
-              <w:numPr>
-                <w:ilvl w:val="0"/>
-                <w:numId w:val="4"/>
-              </w:numPr>
-              <w:pBdr>
-                <w:top w:val="nil"/>
-                <w:left w:val="nil"/>
-                <w:bottom w:val="nil"/>
-                <w:right w:val="nil"/>
-                <w:between w:val="nil"/>
-              </w:pBdr>
-              <w:spacing w:line="240" w:lineRule="auto"/>
-              <w:rPr>
-                <w:sz w:val="20"/>
-                <w:szCs w:val="20"/>
-              </w:rPr>
-            </w:pPr>
-            <w:r>
-              <w:rPr>
-                <w:sz w:val="20"/>
-                <w:szCs w:val="20"/>
-              </w:rPr>
-              <w:t>Field “No handphone” only allow numeric</w:t>
-            </w:r>
-          </w:p>
-          <w:p>
-            <w:pPr>
-              <w:widowControl w:val="0"/>
-              <w:pBdr>
-                <w:top w:val="nil"/>
-                <w:left w:val="nil"/>
-                <w:bottom w:val="nil"/>
-                <w:right w:val="nil"/>
-                <w:between w:val="nil"/>
-              </w:pBdr>
-              <w:spacing w:line="240" w:lineRule="auto"/>
-              <w:rPr>
-                <w:sz w:val="20"/>
-                <w:szCs w:val="20"/>
-              </w:rPr>
-            </w:pPr>
-          </w:p>
-        </w:tc>
-      </w:tr>
-      <w:tr>
-        <w:tc>
-          <w:tcPr>
-            <w:tcW w:w="1545" w:type="dxa"/>
-            <w:shd w:val="clear" w:color="auto" w:fill="auto"/>
-            <w:tcMar>
-              <w:top w:w="100" w:type="dxa"/>
-              <w:left w:w="100" w:type="dxa"/>
-              <w:bottom w:w="100" w:type="dxa"/>
-              <w:right w:w="100" w:type="dxa"/>
-            </w:tcMar>
-          </w:tcPr>
-          <w:p>
-            <w:pPr>
-              <w:widowControl w:val="0"/>
-              <w:pBdr>
-                <w:top w:val="nil"/>
-                <w:left w:val="nil"/>
-                <w:bottom w:val="nil"/>
-                <w:right w:val="nil"/>
-                <w:between w:val="nil"/>
-              </w:pBdr>
-              <w:spacing w:line="240" w:lineRule="auto"/>
-              <w:rPr>
-                <w:b/>
-                <w:sz w:val="20"/>
-                <w:szCs w:val="20"/>
-              </w:rPr>
-            </w:pPr>
-            <w:r>
-              <w:rPr>
-                <w:b/>
-                <w:sz w:val="20"/>
-                <w:szCs w:val="20"/>
-              </w:rPr>
-              <w:lastRenderedPageBreak/>
-              <w:t>Attachment</w:t>
-            </w:r>
-          </w:p>
-        </w:tc>
-        <w:tc>
-          <w:tcPr>
-            <w:tcW w:w="7815" w:type="dxa"/>
-            <w:shd w:val="clear" w:color="auto" w:fill="auto"/>
-            <w:tcMar>
-              <w:top w:w="100" w:type="dxa"/>
-              <w:left w:w="100" w:type="dxa"/>
-              <w:bottom w:w="100" w:type="dxa"/>
-              <w:right w:w="100" w:type="dxa"/>
-            </w:tcMar>
-          </w:tcPr>
-          <w:p>
-            <w:pPr>
-              <w:widowControl w:val="0"/>
-              <w:pBdr>
-                <w:top w:val="nil"/>
-                <w:left w:val="nil"/>
-                <w:bottom w:val="nil"/>
-                <w:right w:val="nil"/>
-                <w:between w:val="nil"/>
-              </w:pBdr>
-              <w:spacing w:line="240" w:lineRule="auto"/>
-              <w:rPr>
-                <w:sz w:val="20"/>
-                <w:szCs w:val="20"/>
-              </w:rPr>
-            </w:pPr>
-            <w:r>
-              <w:rPr>
-                <w:noProof/>
-                <w:sz w:val="20"/>
-                <w:szCs w:val="20"/>
-              </w:rPr>
-              <w:drawing>
-                <wp:inline distT="0" distB="0" distL="0" distR="0" wp14:anchorId="3BFD29A1" wp14:editId="7A32DB8A">
-                  <wp:extent cx="4835525" cy="3439795"/>
-                  <wp:effectExtent l="0" t="0" r="3175" b="8255"/>
-                  <wp:docPr id="1207170625" name="Picture 1"/>
-                  <wp:cNvGraphicFramePr>
-                    <a:graphicFrameLocks xmlns:a="http://schemas.openxmlformats.org/drawingml/2006/main" noChangeAspect="1"/>
-                  </wp:cNvGraphicFramePr>
-                  <a:graphic xmlns:a="http://schemas.openxmlformats.org/drawingml/2006/main">
-                    <a:graphicData uri="http://schemas.openxmlformats.org/drawingml/2006/picture">
-                      <pic:pic xmlns:pic="http://schemas.openxmlformats.org/drawingml/2006/picture">
-                        <pic:nvPicPr>
-                          <pic:cNvPr id="1207170625" name="Picture 1207170625"/>
-                          <pic:cNvPicPr/>
-                        </pic:nvPicPr>
-                        <pic:blipFill>
-                          <a:blip r:embed="rId6" cstate="print">
-                            <a:extLst>
-                              <a:ext uri="{28A0092B-C50C-407E-A947-70E740481C1C}">
-                                <a14:useLocalDpi xmlns:a14="http://schemas.microsoft.com/office/drawing/2010/main" val="0"/>
-                              </a:ext>
-                            </a:extLst>
-                          </a:blip>
-                          <a:stretch>
-                            <a:fillRect/>
-                          </a:stretch>
-                        </pic:blipFill>
-                        <pic:spPr>
-                          <a:xfrm>
-                            <a:off x="0" y="0"/>
-                            <a:ext cx="4835525" cy="3439795"/>
-                          </a:xfrm>
-                          <a:prstGeom prst="rect">
-                            <a:avLst/>
-                          </a:prstGeom>
-                        </pic:spPr>
-                      </pic:pic>
-                    </a:graphicData>
-                  </a:graphic>
-                </wp:inline>
-              </w:drawing>
-            </w:r>
-          </w:p>
-        </w:tc>
-      </w:tr>
-      <w:tr>
-        <w:tc>
-          <w:tcPr>
-            <w:tcW w:w="1545" w:type="dxa"/>
-            <w:shd w:val="clear" w:color="auto" w:fill="auto"/>
-            <w:tcMar>
-              <w:top w:w="100" w:type="dxa"/>
-              <w:left w:w="100" w:type="dxa"/>
-              <w:bottom w:w="100" w:type="dxa"/>
-              <w:right w:w="100" w:type="dxa"/>
-            </w:tcMar>
-          </w:tcPr>
-          <w:p>
-            <w:pPr>
-              <w:widowControl w:val="0"/>
-              <w:pBdr>
-                <w:top w:val="nil"/>
-                <w:left w:val="nil"/>
-                <w:bottom w:val="nil"/>
-                <w:right w:val="nil"/>
-                <w:between w:val="nil"/>
-              </w:pBdr>
-              <w:spacing w:line="240" w:lineRule="auto"/>
-              <w:rPr>
-                <w:b/>
-                <w:sz w:val="20"/>
-                <w:szCs w:val="20"/>
-              </w:rPr>
-            </w:pPr>
-            <w:r>
-              <w:rPr>
-                <w:b/>
-                <w:sz w:val="20"/>
-                <w:szCs w:val="20"/>
-              </w:rPr>
-              <w:t>Severity</w:t>
-            </w:r>
-          </w:p>
-        </w:tc>
-        <w:tc>
-          <w:tcPr>
-            <w:tcW w:w="7815" w:type="dxa"/>
-            <w:shd w:val="clear" w:color="auto" w:fill="auto"/>
-            <w:tcMar>
-              <w:top w:w="100" w:type="dxa"/>
-              <w:left w:w="100" w:type="dxa"/>
-              <w:bottom w:w="100" w:type="dxa"/>
-              <w:right w:w="100" w:type="dxa"/>
-            </w:tcMar>
-          </w:tcPr>
-          <w:p>
-            <w:pPr>
-              <w:widowControl w:val="0"/>
-              <w:pBdr>
-                <w:top w:val="nil"/>
-                <w:left w:val="nil"/>
-                <w:bottom w:val="nil"/>
-                <w:right w:val="nil"/>
-                <w:between w:val="nil"/>
-              </w:pBdr>
-              <w:spacing w:line="240" w:lineRule="auto"/>
-              <w:rPr>
-                <w:sz w:val="20"/>
-                <w:szCs w:val="20"/>
-                <w:shd w:val="clear" w:color="auto" w:fill="D9EAD3"/>
-              </w:rPr>
-            </w:pPr>
-            <w:r>
-              <w:rPr>
-                <w:sz w:val="20"/>
-                <w:szCs w:val="20"/>
-                <w:shd w:val="clear" w:color="auto" w:fill="FCE5CD"/>
-              </w:rPr>
-              <w:t>Medium</w:t>
-            </w:r>
-            <w:r>
-              <w:rPr>
-                <w:sz w:val="20"/>
-                <w:szCs w:val="20"/>
-              </w:rPr>
-              <w:t xml:space="preserve"> </w:t>
-            </w:r>
-          </w:p>
-        </w:tc>
-      </w:tr>
-      <w:tr>
-        <w:tc>
-          <w:tcPr>
-            <w:tcW w:w="1545" w:type="dxa"/>
-            <w:shd w:val="clear" w:color="auto" w:fill="auto"/>
-            <w:tcMar>
-              <w:top w:w="100" w:type="dxa"/>
-              <w:left w:w="100" w:type="dxa"/>
-              <w:bottom w:w="100" w:type="dxa"/>
-              <w:right w:w="100" w:type="dxa"/>
-            </w:tcMar>
-          </w:tcPr>
-          <w:p>
-            <w:pPr>
-              <w:widowControl w:val="0"/>
-              <w:pBdr>
-                <w:top w:val="nil"/>
-                <w:left w:val="nil"/>
-                <w:bottom w:val="nil"/>
-                <w:right w:val="nil"/>
-                <w:between w:val="nil"/>
-              </w:pBdr>
-              <w:spacing w:line="240" w:lineRule="auto"/>
-              <w:rPr>
-                <w:b/>
-                <w:sz w:val="20"/>
-                <w:szCs w:val="20"/>
-              </w:rPr>
-            </w:pPr>
-            <w:r>
-              <w:rPr>
-                <w:b/>
-                <w:sz w:val="20"/>
-                <w:szCs w:val="20"/>
-              </w:rPr>
-              <w:t>Priority</w:t>
-            </w:r>
-          </w:p>
-        </w:tc>
-        <w:tc>
-          <w:tcPr>
-            <w:tcW w:w="7815" w:type="dxa"/>
-            <w:shd w:val="clear" w:color="auto" w:fill="auto"/>
-            <w:tcMar>
-              <w:top w:w="100" w:type="dxa"/>
-              <w:left w:w="100" w:type="dxa"/>
-              <w:bottom w:w="100" w:type="dxa"/>
-              <w:right w:w="100" w:type="dxa"/>
-            </w:tcMar>
-          </w:tcPr>
-          <w:p>
-            <w:pPr>
-              <w:widowControl w:val="0"/>
-              <w:pBdr>
-                <w:top w:val="nil"/>
-                <w:left w:val="nil"/>
-                <w:bottom w:val="nil"/>
-                <w:right w:val="nil"/>
-                <w:between w:val="nil"/>
-              </w:pBdr>
-              <w:spacing w:line="240" w:lineRule="auto"/>
-              <w:rPr>
-                <w:sz w:val="20"/>
-                <w:szCs w:val="20"/>
-                <w:shd w:val="clear" w:color="auto" w:fill="D9EAD3"/>
-              </w:rPr>
-            </w:pPr>
-            <w:r>
-              <w:rPr>
-                <w:sz w:val="20"/>
-                <w:szCs w:val="20"/>
-                <w:shd w:val="clear" w:color="auto" w:fill="FCE5CD"/>
-              </w:rPr>
-              <w:t>Middle</w:t>
-            </w:r>
-            <w:r>
-              <w:rPr>
-                <w:sz w:val="20"/>
-                <w:szCs w:val="20"/>
-              </w:rPr>
-              <w:t xml:space="preserve"> </w:t>
-            </w:r>
-          </w:p>
-        </w:tc>
-      </w:tr>
-      <w:tr>
-        <w:tc>
-          <w:tcPr>
-            <w:tcW w:w="1545" w:type="dxa"/>
-            <w:shd w:val="clear" w:color="auto" w:fill="auto"/>
-            <w:tcMar>
-              <w:top w:w="100" w:type="dxa"/>
-              <w:left w:w="100" w:type="dxa"/>
-              <w:bottom w:w="100" w:type="dxa"/>
-              <w:right w:w="100" w:type="dxa"/>
-            </w:tcMar>
-          </w:tcPr>
-          <w:p>
-            <w:pPr>
-              <w:widowControl w:val="0"/>
-              <w:pBdr>
-                <w:top w:val="nil"/>
-                <w:left w:val="nil"/>
-                <w:bottom w:val="nil"/>
-                <w:right w:val="nil"/>
-                <w:between w:val="nil"/>
-              </w:pBdr>
-              <w:spacing w:line="240" w:lineRule="auto"/>
-              <w:rPr>
-                <w:b/>
-                <w:sz w:val="20"/>
-                <w:szCs w:val="20"/>
-              </w:rPr>
-            </w:pPr>
-            <w:r>
-              <w:rPr>
-                <w:b/>
-                <w:sz w:val="20"/>
-                <w:szCs w:val="20"/>
-              </w:rPr>
-              <w:t>Label</w:t>
-            </w:r>
-          </w:p>
-        </w:tc>
-        <w:tc>
-          <w:tcPr>
-            <w:tcW w:w="7815" w:type="dxa"/>
-            <w:shd w:val="clear" w:color="auto" w:fill="auto"/>
-            <w:tcMar>
-              <w:top w:w="100" w:type="dxa"/>
-              <w:left w:w="100" w:type="dxa"/>
-              <w:bottom w:w="100" w:type="dxa"/>
-              <w:right w:w="100" w:type="dxa"/>
-            </w:tcMar>
-          </w:tcPr>
-          <w:p>
-            <w:pPr>
-              <w:widowControl w:val="0"/>
-              <w:pBdr>
-                <w:top w:val="nil"/>
-                <w:left w:val="nil"/>
-                <w:bottom w:val="nil"/>
-                <w:right w:val="nil"/>
-                <w:between w:val="nil"/>
-              </w:pBdr>
-              <w:spacing w:line="240" w:lineRule="auto"/>
-              <w:rPr>
-                <w:sz w:val="20"/>
-                <w:szCs w:val="20"/>
-                <w:shd w:val="clear" w:color="auto" w:fill="D0E0E3"/>
-              </w:rPr>
-            </w:pPr>
-            <w:r>
-              <w:rPr>
-                <w:sz w:val="20"/>
-                <w:szCs w:val="20"/>
-                <w:shd w:val="clear" w:color="auto" w:fill="D0E0E3"/>
-              </w:rPr>
-              <w:t>Web</w:t>
-            </w:r>
-          </w:p>
-        </w:tc>
-      </w:tr>
-      <w:tr>
-        <w:tc>
-          <w:tcPr>
-            <w:tcW w:w="1545" w:type="dxa"/>
-            <w:shd w:val="clear" w:color="auto" w:fill="auto"/>
-            <w:tcMar>
-              <w:top w:w="100" w:type="dxa"/>
-              <w:left w:w="100" w:type="dxa"/>
-              <w:bottom w:w="100" w:type="dxa"/>
-              <w:right w:w="100" w:type="dxa"/>
-            </w:tcMar>
-          </w:tcPr>
-          <w:p>
-            <w:pPr>
-              <w:widowControl w:val="0"/>
-              <w:pBdr>
-                <w:top w:val="nil"/>
-                <w:left w:val="nil"/>
-                <w:bottom w:val="nil"/>
-                <w:right w:val="nil"/>
-                <w:between w:val="nil"/>
-              </w:pBdr>
-              <w:spacing w:line="240" w:lineRule="auto"/>
-              <w:rPr>
-                <w:b/>
-                <w:sz w:val="20"/>
-                <w:szCs w:val="20"/>
-              </w:rPr>
-            </w:pPr>
-            <w:r>
-              <w:rPr>
-                <w:b/>
-                <w:sz w:val="20"/>
-                <w:szCs w:val="20"/>
-              </w:rPr>
-              <w:t>Reporter</w:t>
-            </w:r>
-          </w:p>
-        </w:tc>
-        <w:tc>
-          <w:tcPr>
-            <w:tcW w:w="7815" w:type="dxa"/>
-            <w:shd w:val="clear" w:color="auto" w:fill="auto"/>
-            <w:tcMar>
-              <w:top w:w="100" w:type="dxa"/>
-              <w:left w:w="100" w:type="dxa"/>
-              <w:bottom w:w="100" w:type="dxa"/>
-              <w:right w:w="100" w:type="dxa"/>
-            </w:tcMar>
-          </w:tcPr>
-          <w:p>
-            <w:pPr>
-              <w:widowControl w:val="0"/>
-              <w:pBdr>
-                <w:top w:val="nil"/>
-                <w:left w:val="nil"/>
-                <w:bottom w:val="nil"/>
-                <w:right w:val="nil"/>
-                <w:between w:val="nil"/>
-              </w:pBdr>
-              <w:spacing w:line="240" w:lineRule="auto"/>
-              <w:rPr>
-                <w:sz w:val="20"/>
-                <w:szCs w:val="20"/>
-              </w:rPr>
-            </w:pPr>
-            <w:r>
-              <w:rPr>
-                <w:sz w:val="20"/>
-                <w:szCs w:val="20"/>
-              </w:rPr>
-              <w:t>Herman Marhindi</w:t>
-            </w:r>
-          </w:p>
-        </w:tc>
-      </w:tr>
-      <w:tr>
-        <w:tc>
-          <w:tcPr>
-            <w:tcW w:w="1545" w:type="dxa"/>
-            <w:shd w:val="clear" w:color="auto" w:fill="auto"/>
-            <w:tcMar>
-              <w:top w:w="100" w:type="dxa"/>
-              <w:left w:w="100" w:type="dxa"/>
-              <w:bottom w:w="100" w:type="dxa"/>
-              <w:right w:w="100" w:type="dxa"/>
-            </w:tcMar>
-          </w:tcPr>
-          <w:p>
-            <w:pPr>
-              <w:widowControl w:val="0"/>
-              <w:pBdr>
-                <w:top w:val="nil"/>
-                <w:left w:val="nil"/>
-                <w:bottom w:val="nil"/>
-                <w:right w:val="nil"/>
-                <w:between w:val="nil"/>
-              </w:pBdr>
-              <w:spacing w:line="240" w:lineRule="auto"/>
-              <w:rPr>
-                <w:b/>
-                <w:sz w:val="20"/>
-                <w:szCs w:val="20"/>
-              </w:rPr>
-            </w:pPr>
-            <w:r>
-              <w:rPr>
-                <w:b/>
-                <w:sz w:val="20"/>
-                <w:szCs w:val="20"/>
-              </w:rPr>
-              <w:t>Assignee</w:t>
-            </w:r>
-          </w:p>
-        </w:tc>
-        <w:tc>
-          <w:tcPr>
-            <w:tcW w:w="7815" w:type="dxa"/>
-            <w:shd w:val="clear" w:color="auto" w:fill="auto"/>
-            <w:tcMar>
-              <w:top w:w="100" w:type="dxa"/>
-              <w:left w:w="100" w:type="dxa"/>
-              <w:bottom w:w="100" w:type="dxa"/>
-              <w:right w:w="100" w:type="dxa"/>
-            </w:tcMar>
-          </w:tcPr>
-          <w:p>
-            <w:pPr>
-              <w:widowControl w:val="0"/>
-              <w:pBdr>
-                <w:top w:val="nil"/>
-                <w:left w:val="nil"/>
-                <w:bottom w:val="nil"/>
-                <w:right w:val="nil"/>
-                <w:between w:val="nil"/>
-              </w:pBdr>
-              <w:spacing w:line="240" w:lineRule="auto"/>
-              <w:rPr>
-                <w:sz w:val="20"/>
-                <w:szCs w:val="20"/>
-              </w:rPr>
-            </w:pPr>
-            <w:r>
-              <w:rPr>
-                <w:sz w:val="20"/>
-                <w:szCs w:val="20"/>
-              </w:rPr>
-              <w:t>-</w:t>
-            </w:r>
-          </w:p>
-        </w:tc>
-      </w:tr>
-    </w:tbl>
     <w:p/>
     <w:p/>
     <w:p/>
@@ -3448,7 +2021,7 @@
   <w:abstractNum w:abstractNumId="5" w15:restartNumberingAfterBreak="0">
     <w:nsid w:val="7F997579"/>
     <w:multiLevelType w:val="multilevel"/>
-    <w:tmpl w:val="DF80AB8C"/>
+    <w:tmpl w:val="6444EE96"/>
     <w:lvl w:ilvl="0">
       <w:start w:val="1"/>
       <w:numFmt w:val="decimal"/>

</xml_diff>